<commit_message>
Diagrama de componentes agregado
</commit_message>
<xml_diff>
--- a/LABORATORIO 4.docx
+++ b/LABORATORIO 4.docx
@@ -1,6 +1,6 @@
 
 <file path=word/document.xml><?xml version="1.0" encoding="utf-8"?>
-<w:document xmlns:wpc="http://schemas.microsoft.com/office/word/2010/wordprocessingCanvas" xmlns:cx="http://schemas.microsoft.com/office/drawing/2014/chartex" xmlns:cx1="http://schemas.microsoft.com/office/drawing/2015/9/8/chartex" xmlns:cx2="http://schemas.microsoft.com/office/drawing/2015/10/21/chartex" xmlns:cx3="http://schemas.microsoft.com/office/drawing/2016/5/9/chartex" xmlns:cx4="http://schemas.microsoft.com/office/drawing/2016/5/10/chartex" xmlns:cx5="http://schemas.microsoft.com/office/drawing/2016/5/11/chartex" xmlns:cx6="http://schemas.microsoft.com/office/drawing/2016/5/12/chartex" xmlns:cx7="http://schemas.microsoft.com/office/drawing/2016/5/13/chartex" xmlns:cx8="http://schemas.microsoft.com/office/drawing/2016/5/14/chartex" xmlns:mc="http://schemas.openxmlformats.org/markup-compatibility/2006" xmlns:aink="http://schemas.microsoft.com/office/drawing/2016/ink" xmlns:am3d="http://schemas.microsoft.com/office/drawing/2017/model3d" xmlns:o="urn:schemas-microsoft-com:office:office" xmlns:r="http://schemas.openxmlformats.org/officeDocument/2006/relationships" xmlns:m="http://schemas.openxmlformats.org/officeDocument/2006/math" xmlns:v="urn:schemas-microsoft-com:vml" xmlns:wp14="http://schemas.microsoft.com/office/word/2010/wordprocessingDrawing" xmlns:wp="http://schemas.openxmlformats.org/drawingml/2006/wordprocessingDrawing" xmlns:w10="urn:schemas-microsoft-com:office:word" xmlns:w="http://schemas.openxmlformats.org/wordprocessingml/2006/main" xmlns:w14="http://schemas.microsoft.com/office/word/2010/wordml" xmlns:w15="http://schemas.microsoft.com/office/word/2012/wordml" xmlns:w16cid="http://schemas.microsoft.com/office/word/2016/wordml/cid" xmlns:w16se="http://schemas.microsoft.com/office/word/2015/wordml/symex" xmlns:wpg="http://schemas.microsoft.com/office/word/2010/wordprocessingGroup" xmlns:wpi="http://schemas.microsoft.com/office/word/2010/wordprocessingInk" xmlns:wne="http://schemas.microsoft.com/office/word/2006/wordml" xmlns:wps="http://schemas.microsoft.com/office/word/2010/wordprocessingShape" mc:Ignorable="w14 w15 w16se w16cid wp14">
+<w:document xmlns:wpc="http://schemas.microsoft.com/office/word/2010/wordprocessingCanvas" xmlns:cx="http://schemas.microsoft.com/office/drawing/2014/chartex" xmlns:cx1="http://schemas.microsoft.com/office/drawing/2015/9/8/chartex" xmlns:cx2="http://schemas.microsoft.com/office/drawing/2015/10/21/chartex" xmlns:cx3="http://schemas.microsoft.com/office/drawing/2016/5/9/chartex" xmlns:cx4="http://schemas.microsoft.com/office/drawing/2016/5/10/chartex" xmlns:cx5="http://schemas.microsoft.com/office/drawing/2016/5/11/chartex" xmlns:cx6="http://schemas.microsoft.com/office/drawing/2016/5/12/chartex" xmlns:cx7="http://schemas.microsoft.com/office/drawing/2016/5/13/chartex" xmlns:cx8="http://schemas.microsoft.com/office/drawing/2016/5/14/chartex" xmlns:mc="http://schemas.openxmlformats.org/markup-compatibility/2006" xmlns:aink="http://schemas.microsoft.com/office/drawing/2016/ink" xmlns:am3d="http://schemas.microsoft.com/office/drawing/2017/model3d" xmlns:o="urn:schemas-microsoft-com:office:office" xmlns:oel="http://schemas.microsoft.com/office/2019/extlst" xmlns:r="http://schemas.openxmlformats.org/officeDocument/2006/relationships" xmlns:m="http://schemas.openxmlformats.org/officeDocument/2006/math" xmlns:v="urn:schemas-microsoft-com:vml" xmlns:wp14="http://schemas.microsoft.com/office/word/2010/wordprocessingDrawing" xmlns:wp="http://schemas.openxmlformats.org/drawingml/2006/wordprocessingDrawing" xmlns:w10="urn:schemas-microsoft-com:office:word" xmlns:w="http://schemas.openxmlformats.org/wordprocessingml/2006/main" xmlns:w14="http://schemas.microsoft.com/office/word/2010/wordml" xmlns:w15="http://schemas.microsoft.com/office/word/2012/wordml" xmlns:w16cex="http://schemas.microsoft.com/office/word/2018/wordml/cex" xmlns:w16cid="http://schemas.microsoft.com/office/word/2016/wordml/cid" xmlns:w16="http://schemas.microsoft.com/office/word/2018/wordml" xmlns:w16sdtdh="http://schemas.microsoft.com/office/word/2020/wordml/sdtdatahash" xmlns:w16se="http://schemas.microsoft.com/office/word/2015/wordml/symex" xmlns:wpg="http://schemas.microsoft.com/office/word/2010/wordprocessingGroup" xmlns:wpi="http://schemas.microsoft.com/office/word/2010/wordprocessingInk" xmlns:wne="http://schemas.microsoft.com/office/word/2006/wordml" xmlns:wps="http://schemas.microsoft.com/office/word/2010/wordprocessingShape" mc:Ignorable="w14 w15 w16se w16cid w16 w16cex w16sdtdh wp14">
   <w:body>
     <w:p>
       <w:pPr>
@@ -806,8 +806,6 @@
           <w:rFonts w:ascii="Arial" w:hAnsi="Arial" w:cs="Arial"/>
         </w:rPr>
       </w:pPr>
-      <w:bookmarkStart w:id="0" w:name="_GoBack"/>
-      <w:bookmarkEnd w:id="0"/>
     </w:p>
     <w:p>
       <w:pPr>
@@ -839,7 +837,7 @@
     </w:p>
     <w:p>
       <w:pPr>
-        <w:pStyle w:val="ListParagraph"/>
+        <w:pStyle w:val="Prrafodelista"/>
         <w:numPr>
           <w:ilvl w:val="0"/>
           <w:numId w:val="2"/>
@@ -851,7 +849,7 @@
     </w:p>
     <w:p>
       <w:pPr>
-        <w:pStyle w:val="ListParagraph"/>
+        <w:pStyle w:val="Prrafodelista"/>
         <w:rPr>
           <w:rFonts w:ascii="Arial" w:hAnsi="Arial" w:cs="Arial"/>
         </w:rPr>
@@ -906,15 +904,15 @@
     </w:p>
     <w:p>
       <w:pPr>
-        <w:pStyle w:val="ListParagraph"/>
-        <w:rPr>
-          <w:rFonts w:ascii="Arial" w:hAnsi="Arial" w:cs="Arial"/>
-        </w:rPr>
-      </w:pPr>
-    </w:p>
-    <w:p>
-      <w:pPr>
-        <w:pStyle w:val="ListParagraph"/>
+        <w:pStyle w:val="Prrafodelista"/>
+        <w:rPr>
+          <w:rFonts w:ascii="Arial" w:hAnsi="Arial" w:cs="Arial"/>
+        </w:rPr>
+      </w:pPr>
+    </w:p>
+    <w:p>
+      <w:pPr>
+        <w:pStyle w:val="Prrafodelista"/>
         <w:numPr>
           <w:ilvl w:val="0"/>
           <w:numId w:val="2"/>
@@ -926,7 +924,7 @@
     </w:p>
     <w:p>
       <w:pPr>
-        <w:pStyle w:val="ListParagraph"/>
+        <w:pStyle w:val="Prrafodelista"/>
         <w:rPr>
           <w:rFonts w:ascii="Arial" w:hAnsi="Arial" w:cs="Arial"/>
         </w:rPr>
@@ -981,15 +979,15 @@
     </w:p>
     <w:p>
       <w:pPr>
-        <w:pStyle w:val="ListParagraph"/>
-        <w:rPr>
-          <w:rFonts w:ascii="Arial" w:hAnsi="Arial" w:cs="Arial"/>
-        </w:rPr>
-      </w:pPr>
-    </w:p>
-    <w:p>
-      <w:pPr>
-        <w:pStyle w:val="ListParagraph"/>
+        <w:pStyle w:val="Prrafodelista"/>
+        <w:rPr>
+          <w:rFonts w:ascii="Arial" w:hAnsi="Arial" w:cs="Arial"/>
+        </w:rPr>
+      </w:pPr>
+    </w:p>
+    <w:p>
+      <w:pPr>
+        <w:pStyle w:val="Prrafodelista"/>
         <w:rPr>
           <w:rFonts w:ascii="Arial" w:hAnsi="Arial" w:cs="Arial"/>
         </w:rPr>
@@ -1044,7 +1042,7 @@
     </w:p>
     <w:p>
       <w:pPr>
-        <w:pStyle w:val="ListParagraph"/>
+        <w:pStyle w:val="Prrafodelista"/>
         <w:rPr>
           <w:rFonts w:ascii="Arial" w:hAnsi="Arial" w:cs="Arial"/>
         </w:rPr>
@@ -1100,7 +1098,7 @@
     </w:p>
     <w:p>
       <w:pPr>
-        <w:pStyle w:val="ListParagraph"/>
+        <w:pStyle w:val="Prrafodelista"/>
         <w:rPr>
           <w:rFonts w:ascii="Arial" w:hAnsi="Arial" w:cs="Arial"/>
         </w:rPr>
@@ -1155,7 +1153,7 @@
     </w:p>
     <w:p>
       <w:pPr>
-        <w:pStyle w:val="ListParagraph"/>
+        <w:pStyle w:val="Prrafodelista"/>
         <w:rPr>
           <w:rFonts w:ascii="Arial" w:hAnsi="Arial" w:cs="Arial"/>
         </w:rPr>
@@ -1210,47 +1208,47 @@
     </w:p>
     <w:p>
       <w:pPr>
-        <w:pStyle w:val="ListParagraph"/>
-        <w:rPr>
-          <w:rFonts w:ascii="Arial" w:hAnsi="Arial" w:cs="Arial"/>
-        </w:rPr>
-      </w:pPr>
-    </w:p>
-    <w:p>
-      <w:pPr>
-        <w:pStyle w:val="ListParagraph"/>
-        <w:rPr>
-          <w:rFonts w:ascii="Arial" w:hAnsi="Arial" w:cs="Arial"/>
-        </w:rPr>
-      </w:pPr>
-    </w:p>
-    <w:p>
-      <w:pPr>
-        <w:pStyle w:val="ListParagraph"/>
-        <w:rPr>
-          <w:rFonts w:ascii="Arial" w:hAnsi="Arial" w:cs="Arial"/>
-        </w:rPr>
-      </w:pPr>
-    </w:p>
-    <w:p>
-      <w:pPr>
-        <w:pStyle w:val="ListParagraph"/>
-        <w:rPr>
-          <w:rFonts w:ascii="Arial" w:hAnsi="Arial" w:cs="Arial"/>
-        </w:rPr>
-      </w:pPr>
-    </w:p>
-    <w:p>
-      <w:pPr>
-        <w:pStyle w:val="ListParagraph"/>
-        <w:rPr>
-          <w:rFonts w:ascii="Arial" w:hAnsi="Arial" w:cs="Arial"/>
-        </w:rPr>
-      </w:pPr>
-    </w:p>
-    <w:p>
-      <w:pPr>
-        <w:pStyle w:val="ListParagraph"/>
+        <w:pStyle w:val="Prrafodelista"/>
+        <w:rPr>
+          <w:rFonts w:ascii="Arial" w:hAnsi="Arial" w:cs="Arial"/>
+        </w:rPr>
+      </w:pPr>
+    </w:p>
+    <w:p>
+      <w:pPr>
+        <w:pStyle w:val="Prrafodelista"/>
+        <w:rPr>
+          <w:rFonts w:ascii="Arial" w:hAnsi="Arial" w:cs="Arial"/>
+        </w:rPr>
+      </w:pPr>
+    </w:p>
+    <w:p>
+      <w:pPr>
+        <w:pStyle w:val="Prrafodelista"/>
+        <w:rPr>
+          <w:rFonts w:ascii="Arial" w:hAnsi="Arial" w:cs="Arial"/>
+        </w:rPr>
+      </w:pPr>
+    </w:p>
+    <w:p>
+      <w:pPr>
+        <w:pStyle w:val="Prrafodelista"/>
+        <w:rPr>
+          <w:rFonts w:ascii="Arial" w:hAnsi="Arial" w:cs="Arial"/>
+        </w:rPr>
+      </w:pPr>
+    </w:p>
+    <w:p>
+      <w:pPr>
+        <w:pStyle w:val="Prrafodelista"/>
+        <w:rPr>
+          <w:rFonts w:ascii="Arial" w:hAnsi="Arial" w:cs="Arial"/>
+        </w:rPr>
+      </w:pPr>
+    </w:p>
+    <w:p>
+      <w:pPr>
+        <w:pStyle w:val="Prrafodelista"/>
         <w:numPr>
           <w:ilvl w:val="0"/>
           <w:numId w:val="2"/>
@@ -1291,7 +1289,7 @@
     </w:p>
     <w:p>
       <w:pPr>
-        <w:pStyle w:val="ListParagraph"/>
+        <w:pStyle w:val="Prrafodelista"/>
         <w:rPr>
           <w:rFonts w:ascii="Arial" w:hAnsi="Arial" w:cs="Arial"/>
         </w:rPr>
@@ -1346,15 +1344,15 @@
     </w:p>
     <w:p>
       <w:pPr>
-        <w:pStyle w:val="ListParagraph"/>
-        <w:rPr>
-          <w:rFonts w:ascii="Arial" w:hAnsi="Arial" w:cs="Arial"/>
-        </w:rPr>
-      </w:pPr>
-    </w:p>
-    <w:p>
-      <w:pPr>
-        <w:pStyle w:val="ListParagraph"/>
+        <w:pStyle w:val="Prrafodelista"/>
+        <w:rPr>
+          <w:rFonts w:ascii="Arial" w:hAnsi="Arial" w:cs="Arial"/>
+        </w:rPr>
+      </w:pPr>
+    </w:p>
+    <w:p>
+      <w:pPr>
+        <w:pStyle w:val="Prrafodelista"/>
         <w:numPr>
           <w:ilvl w:val="0"/>
           <w:numId w:val="2"/>
@@ -1422,7 +1420,7 @@
     </w:p>
     <w:p>
       <w:pPr>
-        <w:pStyle w:val="ListParagraph"/>
+        <w:pStyle w:val="Prrafodelista"/>
         <w:rPr>
           <w:rFonts w:ascii="Arial" w:hAnsi="Arial" w:cs="Arial"/>
         </w:rPr>
@@ -1477,15 +1475,15 @@
     </w:p>
     <w:p>
       <w:pPr>
-        <w:pStyle w:val="ListParagraph"/>
-        <w:rPr>
-          <w:rFonts w:ascii="Arial" w:hAnsi="Arial" w:cs="Arial"/>
-        </w:rPr>
-      </w:pPr>
-    </w:p>
-    <w:p>
-      <w:pPr>
-        <w:pStyle w:val="ListParagraph"/>
+        <w:pStyle w:val="Prrafodelista"/>
+        <w:rPr>
+          <w:rFonts w:ascii="Arial" w:hAnsi="Arial" w:cs="Arial"/>
+        </w:rPr>
+      </w:pPr>
+    </w:p>
+    <w:p>
+      <w:pPr>
+        <w:pStyle w:val="Prrafodelista"/>
         <w:rPr>
           <w:rFonts w:ascii="Arial" w:hAnsi="Arial" w:cs="Arial"/>
         </w:rPr>
@@ -1513,7 +1511,7 @@
     </w:p>
     <w:p>
       <w:pPr>
-        <w:pStyle w:val="ListParagraph"/>
+        <w:pStyle w:val="Prrafodelista"/>
         <w:rPr>
           <w:rFonts w:ascii="Arial" w:hAnsi="Arial" w:cs="Arial"/>
         </w:rPr>
@@ -1568,7 +1566,7 @@
     </w:p>
     <w:p>
       <w:pPr>
-        <w:pStyle w:val="ListParagraph"/>
+        <w:pStyle w:val="Prrafodelista"/>
         <w:rPr>
           <w:rFonts w:ascii="Arial" w:hAnsi="Arial" w:cs="Arial"/>
         </w:rPr>
@@ -1624,15 +1622,15 @@
     </w:p>
     <w:p>
       <w:pPr>
-        <w:pStyle w:val="ListParagraph"/>
-        <w:rPr>
-          <w:rFonts w:ascii="Arial" w:hAnsi="Arial" w:cs="Arial"/>
-        </w:rPr>
-      </w:pPr>
-    </w:p>
-    <w:p>
-      <w:pPr>
-        <w:pStyle w:val="ListParagraph"/>
+        <w:pStyle w:val="Prrafodelista"/>
+        <w:rPr>
+          <w:rFonts w:ascii="Arial" w:hAnsi="Arial" w:cs="Arial"/>
+        </w:rPr>
+      </w:pPr>
+    </w:p>
+    <w:p>
+      <w:pPr>
+        <w:pStyle w:val="Prrafodelista"/>
         <w:numPr>
           <w:ilvl w:val="0"/>
           <w:numId w:val="2"/>
@@ -1664,7 +1662,7 @@
     </w:p>
     <w:p>
       <w:pPr>
-        <w:pStyle w:val="ListParagraph"/>
+        <w:pStyle w:val="Prrafodelista"/>
         <w:rPr>
           <w:rFonts w:ascii="Arial" w:hAnsi="Arial" w:cs="Arial"/>
         </w:rPr>
@@ -1719,7 +1717,7 @@
     </w:p>
     <w:p>
       <w:pPr>
-        <w:pStyle w:val="ListParagraph"/>
+        <w:pStyle w:val="Prrafodelista"/>
         <w:rPr>
           <w:rFonts w:ascii="Arial" w:hAnsi="Arial" w:cs="Arial"/>
         </w:rPr>
@@ -1774,7 +1772,8 @@
     </w:p>
     <w:p>
       <w:pPr>
-        <w:pStyle w:val="ListParagraph"/>
+        <w:pStyle w:val="Prrafodelista"/>
+        <w:jc w:val="center"/>
         <w:rPr>
           <w:rFonts w:ascii="Arial" w:hAnsi="Arial" w:cs="Arial"/>
         </w:rPr>
@@ -1786,9 +1785,9 @@
         </w:rPr>
         <w:lastRenderedPageBreak/>
         <w:drawing>
-          <wp:inline distT="0" distB="0" distL="0" distR="0" wp14:anchorId="48CC1EB3" wp14:editId="7423CFA6">
-            <wp:extent cx="5612130" cy="4973320"/>
-            <wp:effectExtent l="0" t="0" r="1270" b="5080"/>
+          <wp:inline distT="0" distB="0" distL="0" distR="0" wp14:anchorId="48CC1EB3" wp14:editId="4A086469">
+            <wp:extent cx="4267200" cy="3781479"/>
+            <wp:effectExtent l="0" t="0" r="0" b="3175"/>
             <wp:docPr id="13" name="Imagen 13"/>
             <wp:cNvGraphicFramePr>
               <a:graphicFrameLocks xmlns:a="http://schemas.openxmlformats.org/drawingml/2006/main" noChangeAspect="1"/>
@@ -1815,7 +1814,7 @@
                   <pic:spPr>
                     <a:xfrm>
                       <a:off x="0" y="0"/>
-                      <a:ext cx="5612130" cy="4973320"/>
+                      <a:ext cx="4273388" cy="3786963"/>
                     </a:xfrm>
                     <a:prstGeom prst="rect">
                       <a:avLst/>
@@ -1830,7 +1829,8 @@
     </w:p>
     <w:p>
       <w:pPr>
-        <w:pStyle w:val="ListParagraph"/>
+        <w:pStyle w:val="Prrafodelista"/>
+        <w:jc w:val="center"/>
         <w:rPr>
           <w:rFonts w:ascii="Arial" w:hAnsi="Arial" w:cs="Arial"/>
         </w:rPr>
@@ -1841,9 +1841,9 @@
           <w:noProof/>
         </w:rPr>
         <w:drawing>
-          <wp:inline distT="0" distB="0" distL="0" distR="0" wp14:anchorId="7E88B03F" wp14:editId="16460626">
-            <wp:extent cx="5612130" cy="982980"/>
-            <wp:effectExtent l="0" t="0" r="1270" b="0"/>
+          <wp:inline distT="0" distB="0" distL="0" distR="0" wp14:anchorId="7E88B03F" wp14:editId="4FB28D68">
+            <wp:extent cx="4267200" cy="747412"/>
+            <wp:effectExtent l="0" t="0" r="0" b="1905"/>
             <wp:docPr id="14" name="Imagen 14"/>
             <wp:cNvGraphicFramePr>
               <a:graphicFrameLocks xmlns:a="http://schemas.openxmlformats.org/drawingml/2006/main" noChangeAspect="1"/>
@@ -1870,7 +1870,7 @@
                   <pic:spPr>
                     <a:xfrm>
                       <a:off x="0" y="0"/>
-                      <a:ext cx="5612130" cy="982980"/>
+                      <a:ext cx="4304123" cy="753879"/>
                     </a:xfrm>
                     <a:prstGeom prst="rect">
                       <a:avLst/>
@@ -1885,19 +1885,78 @@
     </w:p>
     <w:p>
       <w:pPr>
-        <w:pStyle w:val="ListParagraph"/>
-        <w:rPr>
-          <w:rFonts w:ascii="Arial" w:hAnsi="Arial" w:cs="Arial"/>
-        </w:rPr>
-      </w:pPr>
-    </w:p>
-    <w:p>
-      <w:pPr>
-        <w:pStyle w:val="ListParagraph"/>
-        <w:rPr>
-          <w:rFonts w:ascii="Arial" w:hAnsi="Arial" w:cs="Arial"/>
-        </w:rPr>
-      </w:pPr>
+        <w:rPr>
+          <w:rFonts w:ascii="Arial" w:hAnsi="Arial" w:cs="Arial"/>
+        </w:rPr>
+      </w:pPr>
+    </w:p>
+    <w:p>
+      <w:pPr>
+        <w:rPr>
+          <w:rFonts w:ascii="Arial" w:hAnsi="Arial" w:cs="Arial"/>
+        </w:rPr>
+      </w:pPr>
+      <w:r>
+        <w:rPr>
+          <w:rFonts w:ascii="Arial" w:hAnsi="Arial" w:cs="Arial"/>
+        </w:rPr>
+        <w:t>Diagrama de componentes</w:t>
+      </w:r>
+    </w:p>
+    <w:p>
+      <w:pPr>
+        <w:pStyle w:val="Prrafodelista"/>
+        <w:rPr>
+          <w:rFonts w:ascii="Arial" w:hAnsi="Arial" w:cs="Arial"/>
+        </w:rPr>
+      </w:pPr>
+      <w:r>
+        <w:rPr>
+          <w:rFonts w:ascii="Arial" w:hAnsi="Arial" w:cs="Arial"/>
+          <w:noProof/>
+        </w:rPr>
+        <w:drawing>
+          <wp:inline distT="0" distB="0" distL="0" distR="0" wp14:anchorId="0B79BF46" wp14:editId="3DB89CB3">
+            <wp:extent cx="5612130" cy="3350260"/>
+            <wp:effectExtent l="0" t="0" r="1270" b="2540"/>
+            <wp:docPr id="17" name="Imagen 17"/>
+            <wp:cNvGraphicFramePr>
+              <a:graphicFrameLocks xmlns:a="http://schemas.openxmlformats.org/drawingml/2006/main" noChangeAspect="1"/>
+            </wp:cNvGraphicFramePr>
+            <a:graphic xmlns:a="http://schemas.openxmlformats.org/drawingml/2006/main">
+              <a:graphicData uri="http://schemas.openxmlformats.org/drawingml/2006/picture">
+                <pic:pic xmlns:pic="http://schemas.openxmlformats.org/drawingml/2006/picture">
+                  <pic:nvPicPr>
+                    <pic:cNvPr id="17" name="Imagen 17"/>
+                    <pic:cNvPicPr/>
+                  </pic:nvPicPr>
+                  <pic:blipFill>
+                    <a:blip r:embed="rId24" cstate="print">
+                      <a:extLst>
+                        <a:ext uri="{28A0092B-C50C-407E-A947-70E740481C1C}">
+                          <a14:useLocalDpi xmlns:a14="http://schemas.microsoft.com/office/drawing/2010/main" val="0"/>
+                        </a:ext>
+                      </a:extLst>
+                    </a:blip>
+                    <a:stretch>
+                      <a:fillRect/>
+                    </a:stretch>
+                  </pic:blipFill>
+                  <pic:spPr>
+                    <a:xfrm>
+                      <a:off x="0" y="0"/>
+                      <a:ext cx="5612130" cy="3350260"/>
+                    </a:xfrm>
+                    <a:prstGeom prst="rect">
+                      <a:avLst/>
+                    </a:prstGeom>
+                  </pic:spPr>
+                </pic:pic>
+              </a:graphicData>
+            </a:graphic>
+          </wp:inline>
+        </w:drawing>
+      </w:r>
     </w:p>
     <w:sectPr>
       <w:pgSz w:w="12240" w:h="15840"/>
@@ -1910,7 +1969,7 @@
 </file>
 
 <file path=word/numbering.xml><?xml version="1.0" encoding="utf-8"?>
-<w:numbering xmlns:wpc="http://schemas.microsoft.com/office/word/2010/wordprocessingCanvas" xmlns:cx="http://schemas.microsoft.com/office/drawing/2014/chartex" xmlns:cx1="http://schemas.microsoft.com/office/drawing/2015/9/8/chartex" xmlns:cx2="http://schemas.microsoft.com/office/drawing/2015/10/21/chartex" xmlns:cx3="http://schemas.microsoft.com/office/drawing/2016/5/9/chartex" xmlns:cx4="http://schemas.microsoft.com/office/drawing/2016/5/10/chartex" xmlns:cx5="http://schemas.microsoft.com/office/drawing/2016/5/11/chartex" xmlns:cx6="http://schemas.microsoft.com/office/drawing/2016/5/12/chartex" xmlns:cx7="http://schemas.microsoft.com/office/drawing/2016/5/13/chartex" xmlns:cx8="http://schemas.microsoft.com/office/drawing/2016/5/14/chartex" xmlns:mc="http://schemas.openxmlformats.org/markup-compatibility/2006" xmlns:aink="http://schemas.microsoft.com/office/drawing/2016/ink" xmlns:am3d="http://schemas.microsoft.com/office/drawing/2017/model3d" xmlns:o="urn:schemas-microsoft-com:office:office" xmlns:r="http://schemas.openxmlformats.org/officeDocument/2006/relationships" xmlns:m="http://schemas.openxmlformats.org/officeDocument/2006/math" xmlns:v="urn:schemas-microsoft-com:vml" xmlns:wp14="http://schemas.microsoft.com/office/word/2010/wordprocessingDrawing" xmlns:wp="http://schemas.openxmlformats.org/drawingml/2006/wordprocessingDrawing" xmlns:w10="urn:schemas-microsoft-com:office:word" xmlns:w="http://schemas.openxmlformats.org/wordprocessingml/2006/main" xmlns:w14="http://schemas.microsoft.com/office/word/2010/wordml" xmlns:w15="http://schemas.microsoft.com/office/word/2012/wordml" xmlns:w16cid="http://schemas.microsoft.com/office/word/2016/wordml/cid" xmlns:w16se="http://schemas.microsoft.com/office/word/2015/wordml/symex" xmlns:wpg="http://schemas.microsoft.com/office/word/2010/wordprocessingGroup" xmlns:wpi="http://schemas.microsoft.com/office/word/2010/wordprocessingInk" xmlns:wne="http://schemas.microsoft.com/office/word/2006/wordml" xmlns:wps="http://schemas.microsoft.com/office/word/2010/wordprocessingShape" mc:Ignorable="w14 w15 w16se w16cid wp14">
+<w:numbering xmlns:wpc="http://schemas.microsoft.com/office/word/2010/wordprocessingCanvas" xmlns:cx="http://schemas.microsoft.com/office/drawing/2014/chartex" xmlns:cx1="http://schemas.microsoft.com/office/drawing/2015/9/8/chartex" xmlns:cx2="http://schemas.microsoft.com/office/drawing/2015/10/21/chartex" xmlns:cx3="http://schemas.microsoft.com/office/drawing/2016/5/9/chartex" xmlns:cx4="http://schemas.microsoft.com/office/drawing/2016/5/10/chartex" xmlns:cx5="http://schemas.microsoft.com/office/drawing/2016/5/11/chartex" xmlns:cx6="http://schemas.microsoft.com/office/drawing/2016/5/12/chartex" xmlns:cx7="http://schemas.microsoft.com/office/drawing/2016/5/13/chartex" xmlns:cx8="http://schemas.microsoft.com/office/drawing/2016/5/14/chartex" xmlns:mc="http://schemas.openxmlformats.org/markup-compatibility/2006" xmlns:aink="http://schemas.microsoft.com/office/drawing/2016/ink" xmlns:am3d="http://schemas.microsoft.com/office/drawing/2017/model3d" xmlns:o="urn:schemas-microsoft-com:office:office" xmlns:oel="http://schemas.microsoft.com/office/2019/extlst" xmlns:r="http://schemas.openxmlformats.org/officeDocument/2006/relationships" xmlns:m="http://schemas.openxmlformats.org/officeDocument/2006/math" xmlns:v="urn:schemas-microsoft-com:vml" xmlns:wp14="http://schemas.microsoft.com/office/word/2010/wordprocessingDrawing" xmlns:wp="http://schemas.openxmlformats.org/drawingml/2006/wordprocessingDrawing" xmlns:w10="urn:schemas-microsoft-com:office:word" xmlns:w="http://schemas.openxmlformats.org/wordprocessingml/2006/main" xmlns:w14="http://schemas.microsoft.com/office/word/2010/wordml" xmlns:w15="http://schemas.microsoft.com/office/word/2012/wordml" xmlns:w16cex="http://schemas.microsoft.com/office/word/2018/wordml/cex" xmlns:w16cid="http://schemas.microsoft.com/office/word/2016/wordml/cid" xmlns:w16="http://schemas.microsoft.com/office/word/2018/wordml" xmlns:w16sdtdh="http://schemas.microsoft.com/office/word/2020/wordml/sdtdatahash" xmlns:w16se="http://schemas.microsoft.com/office/word/2015/wordml/symex" xmlns:wpg="http://schemas.microsoft.com/office/word/2010/wordprocessingGroup" xmlns:wpi="http://schemas.microsoft.com/office/word/2010/wordprocessingInk" xmlns:wne="http://schemas.microsoft.com/office/word/2006/wordml" xmlns:wps="http://schemas.microsoft.com/office/word/2010/wordprocessingShape" mc:Ignorable="w14 w15 w16se w16cid w16 w16cex w16sdtdh wp14">
   <w:abstractNum w:abstractNumId="0" w15:restartNumberingAfterBreak="0">
     <w:nsid w:val="2BE70021"/>
     <w:multiLevelType w:val="hybridMultilevel"/>
@@ -2089,17 +2148,17 @@
       </w:pPr>
     </w:lvl>
   </w:abstractNum>
-  <w:num w:numId="1">
+  <w:num w:numId="1" w16cid:durableId="2087073051">
     <w:abstractNumId w:val="1"/>
   </w:num>
-  <w:num w:numId="2">
+  <w:num w:numId="2" w16cid:durableId="1002396689">
     <w:abstractNumId w:val="0"/>
   </w:num>
 </w:numbering>
 </file>
 
 <file path=word/styles.xml><?xml version="1.0" encoding="utf-8"?>
-<w:styles xmlns:mc="http://schemas.openxmlformats.org/markup-compatibility/2006" xmlns:r="http://schemas.openxmlformats.org/officeDocument/2006/relationships" xmlns:w="http://schemas.openxmlformats.org/wordprocessingml/2006/main" xmlns:w14="http://schemas.microsoft.com/office/word/2010/wordml" xmlns:w15="http://schemas.microsoft.com/office/word/2012/wordml" xmlns:w16cid="http://schemas.microsoft.com/office/word/2016/wordml/cid" xmlns:w16se="http://schemas.microsoft.com/office/word/2015/wordml/symex" mc:Ignorable="w14 w15 w16se w16cid">
+<w:styles xmlns:mc="http://schemas.openxmlformats.org/markup-compatibility/2006" xmlns:r="http://schemas.openxmlformats.org/officeDocument/2006/relationships" xmlns:w="http://schemas.openxmlformats.org/wordprocessingml/2006/main" xmlns:w14="http://schemas.microsoft.com/office/word/2010/wordml" xmlns:w15="http://schemas.microsoft.com/office/word/2012/wordml" xmlns:w16cex="http://schemas.microsoft.com/office/word/2018/wordml/cex" xmlns:w16cid="http://schemas.microsoft.com/office/word/2016/wordml/cid" xmlns:w16="http://schemas.microsoft.com/office/word/2018/wordml" xmlns:w16sdtdh="http://schemas.microsoft.com/office/word/2020/wordml/sdtdatahash" xmlns:w16se="http://schemas.microsoft.com/office/word/2015/wordml/symex" mc:Ignorable="w14 w15 w16se w16cid w16 w16cex w16sdtdh">
   <w:docDefaults>
     <w:rPrDefault>
       <w:rPr>
@@ -2111,7 +2170,7 @@
     </w:rPrDefault>
     <w:pPrDefault/>
   </w:docDefaults>
-  <w:latentStyles w:defLockedState="0" w:defUIPriority="99" w:defSemiHidden="0" w:defUnhideWhenUsed="0" w:defQFormat="0" w:count="375">
+  <w:latentStyles w:defLockedState="0" w:defUIPriority="99" w:defSemiHidden="0" w:defUnhideWhenUsed="0" w:defQFormat="0" w:count="376">
     <w:lsdException w:name="Normal" w:uiPriority="0" w:qFormat="1"/>
     <w:lsdException w:name="heading 1" w:uiPriority="9" w:qFormat="1"/>
     <w:lsdException w:name="heading 2" w:semiHidden="1" w:uiPriority="9" w:unhideWhenUsed="1" w:qFormat="1"/>
@@ -2217,7 +2276,6 @@
     <w:lsdException w:name="HTML Sample" w:semiHidden="1" w:unhideWhenUsed="1"/>
     <w:lsdException w:name="HTML Typewriter" w:semiHidden="1" w:unhideWhenUsed="1"/>
     <w:lsdException w:name="HTML Variable" w:semiHidden="1" w:unhideWhenUsed="1"/>
-    <w:lsdException w:name="Normal Table" w:semiHidden="1" w:unhideWhenUsed="1"/>
     <w:lsdException w:name="annotation subject" w:semiHidden="1" w:unhideWhenUsed="1"/>
     <w:lsdException w:name="No List" w:semiHidden="1" w:unhideWhenUsed="1"/>
     <w:lsdException w:name="Outline List 1" w:semiHidden="1" w:unhideWhenUsed="1"/>
@@ -2264,10 +2322,8 @@
     <w:lsdException w:name="Table Subtle 2" w:semiHidden="1" w:unhideWhenUsed="1"/>
     <w:lsdException w:name="Table Web 1" w:semiHidden="1" w:unhideWhenUsed="1"/>
     <w:lsdException w:name="Table Web 2" w:semiHidden="1" w:unhideWhenUsed="1"/>
-    <w:lsdException w:name="Table Web 3" w:semiHidden="1" w:unhideWhenUsed="1"/>
     <w:lsdException w:name="Balloon Text" w:semiHidden="1" w:unhideWhenUsed="1"/>
     <w:lsdException w:name="Table Grid" w:uiPriority="39"/>
-    <w:lsdException w:name="Table Theme" w:semiHidden="1" w:unhideWhenUsed="1"/>
     <w:lsdException w:name="Placeholder Text" w:semiHidden="1"/>
     <w:lsdException w:name="No Spacing" w:uiPriority="1" w:qFormat="1"/>
     <w:lsdException w:name="Light Shading" w:uiPriority="60"/>
@@ -2487,6 +2543,7 @@
     <w:lsdException w:name="Smart Hyperlink" w:semiHidden="1" w:unhideWhenUsed="1"/>
     <w:lsdException w:name="Hashtag" w:semiHidden="1" w:unhideWhenUsed="1"/>
     <w:lsdException w:name="Unresolved Mention" w:semiHidden="1" w:unhideWhenUsed="1"/>
+    <w:lsdException w:name="Smart Link" w:semiHidden="1" w:unhideWhenUsed="1"/>
   </w:latentStyles>
   <w:style w:type="paragraph" w:default="1" w:styleId="Normal">
     <w:name w:val="Normal"/>
@@ -2495,13 +2552,13 @@
       <w:lang w:val="es-ES"/>
     </w:rPr>
   </w:style>
-  <w:style w:type="character" w:default="1" w:styleId="DefaultParagraphFont">
+  <w:style w:type="character" w:default="1" w:styleId="Fuentedeprrafopredeter">
     <w:name w:val="Default Paragraph Font"/>
     <w:uiPriority w:val="1"/>
     <w:semiHidden/>
     <w:unhideWhenUsed/>
   </w:style>
-  <w:style w:type="table" w:default="1" w:styleId="TableNormal">
+  <w:style w:type="table" w:default="1" w:styleId="Tablanormal">
     <w:name w:val="Normal Table"/>
     <w:uiPriority w:val="99"/>
     <w:semiHidden/>
@@ -2516,13 +2573,13 @@
       </w:tblCellMar>
     </w:tblPr>
   </w:style>
-  <w:style w:type="numbering" w:default="1" w:styleId="NoList">
+  <w:style w:type="numbering" w:default="1" w:styleId="Sinlista">
     <w:name w:val="No List"/>
     <w:uiPriority w:val="99"/>
     <w:semiHidden/>
     <w:unhideWhenUsed/>
   </w:style>
-  <w:style w:type="paragraph" w:styleId="ListParagraph">
+  <w:style w:type="paragraph" w:styleId="Prrafodelista">
     <w:name w:val="List Paragraph"/>
     <w:basedOn w:val="Normal"/>
     <w:uiPriority w:val="34"/>

</xml_diff>